<commit_message>
Z1 eta Z2 BIO etiketatuta
</commit_message>
<xml_diff>
--- a/OHARRAK.docx
+++ b/OHARRAK.docx
@@ -148,6 +148,71 @@
         </w:rPr>
       </w:r>
     </w:p>
+    <w:p>
+      <w:pPr>
+        <w:rPr/>
+      </w:pPr>
+      <w:r>
+        <w:rPr>
+          <w:rtl w:val="0"/>
+        </w:rPr>
+        <w:t xml:space="preserve">ZALANTZAK:</w:t>
+      </w:r>
+    </w:p>
+    <w:p>
+      <w:pPr>
+        <w:numPr>
+          <w:ilvl w:val="0"/>
+          <w:numId w:val="1"/>
+        </w:numPr>
+        <w:ind w:left="720" w:hanging="360"/>
+        <w:rPr>
+          <w:u w:val="none"/>
+        </w:rPr>
+      </w:pPr>
+      <w:r>
+        <w:rPr>
+          <w:rtl w:val="0"/>
+        </w:rPr>
+        <w:t xml:space="preserve">ondo evaluate jartzea evaluateF1 eta accuracy izatea F1?</w:t>
+      </w:r>
+    </w:p>
+    <w:p>
+      <w:pPr>
+        <w:numPr>
+          <w:ilvl w:val="0"/>
+          <w:numId w:val="1"/>
+        </w:numPr>
+        <w:ind w:left="720" w:hanging="360"/>
+        <w:rPr>
+          <w:u w:val="none"/>
+        </w:rPr>
+      </w:pPr>
+      <w:r>
+        <w:rPr>
+          <w:rtl w:val="0"/>
+        </w:rPr>
+        <w:t xml:space="preserve">zer egiten dut ez baldin badut etiketa hori nire etiketetan? Jartzen diot O? edo jartzen diot B-MED? O dauka zentzu gehio</w:t>
+      </w:r>
+    </w:p>
+    <w:p>
+      <w:pPr>
+        <w:numPr>
+          <w:ilvl w:val="0"/>
+          <w:numId w:val="1"/>
+        </w:numPr>
+        <w:ind w:left="720" w:hanging="360"/>
+        <w:rPr>
+          <w:u w:val="none"/>
+        </w:rPr>
+      </w:pPr>
+      <w:r>
+        <w:rPr>
+          <w:rtl w:val="0"/>
+        </w:rPr>
+        <w:t xml:space="preserve">zer geratzen de dev eta test-en etiketa berri bat badago trainen ez dagoena?</w:t>
+      </w:r>
+    </w:p>
     <w:sectPr>
       <w:pgSz w:h="16834" w:w="11909" w:orient="portrait"/>
       <w:pgMar w:bottom="1440" w:top="1440" w:left="1440" w:right="1440" w:header="720" w:footer="720"/>
@@ -158,7 +223,121 @@
 </file>
 
 <file path=word/numbering.xml><?xml version="1.0" encoding="utf-8"?>
-<w:numbering xmlns:mc="http://schemas.openxmlformats.org/markup-compatibility/2006" xmlns:o="urn:schemas-microsoft-com:office:office" xmlns:r="http://schemas.openxmlformats.org/officeDocument/2006/relationships" xmlns:m="http://schemas.openxmlformats.org/officeDocument/2006/math" xmlns:v="urn:schemas-microsoft-com:vml" xmlns:wp="http://schemas.openxmlformats.org/drawingml/2006/wordprocessingDrawing" xmlns:w10="urn:schemas-microsoft-com:office:word" xmlns:w="http://schemas.openxmlformats.org/wordprocessingml/2006/main" xmlns:wne="http://schemas.microsoft.com/office/word/2006/wordml" xmlns:sl="http://schemas.openxmlformats.org/schemaLibrary/2006/main" xmlns:a="http://schemas.openxmlformats.org/drawingml/2006/main" xmlns:pic="http://schemas.openxmlformats.org/drawingml/2006/picture" xmlns:c="http://schemas.openxmlformats.org/drawingml/2006/chart" xmlns:lc="http://schemas.openxmlformats.org/drawingml/2006/lockedCanvas" xmlns:dgm="http://schemas.openxmlformats.org/drawingml/2006/diagram" xmlns:wps="http://schemas.microsoft.com/office/word/2010/wordprocessingShape" xmlns:wpg="http://schemas.microsoft.com/office/word/2010/wordprocessingGroup" xmlns:w14="http://schemas.microsoft.com/office/word/2010/wordml" xmlns:w15="http://schemas.microsoft.com/office/word/2012/wordml"/>
+<w:numbering xmlns:mc="http://schemas.openxmlformats.org/markup-compatibility/2006" xmlns:o="urn:schemas-microsoft-com:office:office" xmlns:r="http://schemas.openxmlformats.org/officeDocument/2006/relationships" xmlns:m="http://schemas.openxmlformats.org/officeDocument/2006/math" xmlns:v="urn:schemas-microsoft-com:vml" xmlns:wp="http://schemas.openxmlformats.org/drawingml/2006/wordprocessingDrawing" xmlns:w10="urn:schemas-microsoft-com:office:word" xmlns:w="http://schemas.openxmlformats.org/wordprocessingml/2006/main" xmlns:wne="http://schemas.microsoft.com/office/word/2006/wordml" xmlns:sl="http://schemas.openxmlformats.org/schemaLibrary/2006/main" xmlns:a="http://schemas.openxmlformats.org/drawingml/2006/main" xmlns:pic="http://schemas.openxmlformats.org/drawingml/2006/picture" xmlns:c="http://schemas.openxmlformats.org/drawingml/2006/chart" xmlns:lc="http://schemas.openxmlformats.org/drawingml/2006/lockedCanvas" xmlns:dgm="http://schemas.openxmlformats.org/drawingml/2006/diagram" xmlns:wps="http://schemas.microsoft.com/office/word/2010/wordprocessingShape" xmlns:wpg="http://schemas.microsoft.com/office/word/2010/wordprocessingGroup" xmlns:w14="http://schemas.microsoft.com/office/word/2010/wordml" xmlns:w15="http://schemas.microsoft.com/office/word/2012/wordml">
+  <w:abstractNum w:abstractNumId="1">
+    <w:lvl w:ilvl="0">
+      <w:start w:val="1"/>
+      <w:numFmt w:val="bullet"/>
+      <w:lvlText w:val="●"/>
+      <w:lvlJc w:val="left"/>
+      <w:pPr>
+        <w:ind w:left="720" w:hanging="360"/>
+      </w:pPr>
+      <w:rPr>
+        <w:u w:val="none"/>
+      </w:rPr>
+    </w:lvl>
+    <w:lvl w:ilvl="1">
+      <w:start w:val="1"/>
+      <w:numFmt w:val="bullet"/>
+      <w:lvlText w:val="○"/>
+      <w:lvlJc w:val="left"/>
+      <w:pPr>
+        <w:ind w:left="1440" w:hanging="360"/>
+      </w:pPr>
+      <w:rPr>
+        <w:u w:val="none"/>
+      </w:rPr>
+    </w:lvl>
+    <w:lvl w:ilvl="2">
+      <w:start w:val="1"/>
+      <w:numFmt w:val="bullet"/>
+      <w:lvlText w:val="■"/>
+      <w:lvlJc w:val="left"/>
+      <w:pPr>
+        <w:ind w:left="2160" w:hanging="360"/>
+      </w:pPr>
+      <w:rPr>
+        <w:u w:val="none"/>
+      </w:rPr>
+    </w:lvl>
+    <w:lvl w:ilvl="3">
+      <w:start w:val="1"/>
+      <w:numFmt w:val="bullet"/>
+      <w:lvlText w:val="●"/>
+      <w:lvlJc w:val="left"/>
+      <w:pPr>
+        <w:ind w:left="2880" w:hanging="360"/>
+      </w:pPr>
+      <w:rPr>
+        <w:u w:val="none"/>
+      </w:rPr>
+    </w:lvl>
+    <w:lvl w:ilvl="4">
+      <w:start w:val="1"/>
+      <w:numFmt w:val="bullet"/>
+      <w:lvlText w:val="○"/>
+      <w:lvlJc w:val="left"/>
+      <w:pPr>
+        <w:ind w:left="3600" w:hanging="360"/>
+      </w:pPr>
+      <w:rPr>
+        <w:u w:val="none"/>
+      </w:rPr>
+    </w:lvl>
+    <w:lvl w:ilvl="5">
+      <w:start w:val="1"/>
+      <w:numFmt w:val="bullet"/>
+      <w:lvlText w:val="■"/>
+      <w:lvlJc w:val="left"/>
+      <w:pPr>
+        <w:ind w:left="4320" w:hanging="360"/>
+      </w:pPr>
+      <w:rPr>
+        <w:u w:val="none"/>
+      </w:rPr>
+    </w:lvl>
+    <w:lvl w:ilvl="6">
+      <w:start w:val="1"/>
+      <w:numFmt w:val="bullet"/>
+      <w:lvlText w:val="●"/>
+      <w:lvlJc w:val="left"/>
+      <w:pPr>
+        <w:ind w:left="5040" w:hanging="360"/>
+      </w:pPr>
+      <w:rPr>
+        <w:u w:val="none"/>
+      </w:rPr>
+    </w:lvl>
+    <w:lvl w:ilvl="7">
+      <w:start w:val="1"/>
+      <w:numFmt w:val="bullet"/>
+      <w:lvlText w:val="○"/>
+      <w:lvlJc w:val="left"/>
+      <w:pPr>
+        <w:ind w:left="5760" w:hanging="360"/>
+      </w:pPr>
+      <w:rPr>
+        <w:u w:val="none"/>
+      </w:rPr>
+    </w:lvl>
+    <w:lvl w:ilvl="8">
+      <w:start w:val="1"/>
+      <w:numFmt w:val="bullet"/>
+      <w:lvlText w:val="■"/>
+      <w:lvlJc w:val="left"/>
+      <w:pPr>
+        <w:ind w:left="6480" w:hanging="360"/>
+      </w:pPr>
+      <w:rPr>
+        <w:u w:val="none"/>
+      </w:rPr>
+    </w:lvl>
+  </w:abstractNum>
+  <w:num w:numId="1">
+    <w:abstractNumId w:val="1"/>
+  </w:num>
+</w:numbering>
 </file>
 
 <file path=word/styles.xml><?xml version="1.0" encoding="utf-8"?>

</xml_diff>

<commit_message>
Z1 eta Z2 amaituta
</commit_message>
<xml_diff>
--- a/OHARRAK.docx
+++ b/OHARRAK.docx
@@ -56,6 +56,17 @@
         </w:rPr>
         <w:tab/>
         <w:t xml:space="preserve">Gero probatu nire interesatzen zaizkidanak</w:t>
+      </w:r>
+    </w:p>
+    <w:p>
+      <w:pPr>
+        <w:rPr/>
+      </w:pPr>
+      <w:r>
+        <w:rPr>
+          <w:rtl w:val="0"/>
+        </w:rPr>
+        <w:t xml:space="preserve">umls bert</w:t>
       </w:r>
     </w:p>
     <w:p>
@@ -167,11 +178,12 @@
         </w:numPr>
         <w:ind w:left="720" w:hanging="360"/>
         <w:rPr>
-          <w:u w:val="none"/>
-        </w:rPr>
-      </w:pPr>
-      <w:r>
-        <w:rPr>
+          <w:shd w:fill="ffe599" w:val="clear"/>
+        </w:rPr>
+      </w:pPr>
+      <w:r>
+        <w:rPr>
+          <w:shd w:fill="ffe599" w:val="clear"/>
           <w:rtl w:val="0"/>
         </w:rPr>
         <w:t xml:space="preserve">ondo evaluate jartzea evaluateF1 eta accuracy izatea F1?</w:t>
@@ -185,11 +197,12 @@
         </w:numPr>
         <w:ind w:left="720" w:hanging="360"/>
         <w:rPr>
-          <w:u w:val="none"/>
-        </w:rPr>
-      </w:pPr>
-      <w:r>
-        <w:rPr>
+          <w:shd w:fill="ffe599" w:val="clear"/>
+        </w:rPr>
+      </w:pPr>
+      <w:r>
+        <w:rPr>
+          <w:shd w:fill="ffe599" w:val="clear"/>
           <w:rtl w:val="0"/>
         </w:rPr>
         <w:t xml:space="preserve">zer egiten dut ez baldin badut etiketa hori nire etiketetan? Jartzen diot O? edo jartzen diot B-MED? O dauka zentzu gehio</w:t>
@@ -203,6 +216,25 @@
         </w:numPr>
         <w:ind w:left="720" w:hanging="360"/>
         <w:rPr>
+          <w:shd w:fill="ffe599" w:val="clear"/>
+        </w:rPr>
+      </w:pPr>
+      <w:r>
+        <w:rPr>
+          <w:shd w:fill="ffe599" w:val="clear"/>
+          <w:rtl w:val="0"/>
+        </w:rPr>
+        <w:t xml:space="preserve">zer geratzen de dev eta test-en etiketa berri bat badago trainen ez dagoena? errorea ematen dit, zer egiten dut? etiketa berriak sortu? edo..?</w:t>
+      </w:r>
+    </w:p>
+    <w:p>
+      <w:pPr>
+        <w:numPr>
+          <w:ilvl w:val="0"/>
+          <w:numId w:val="1"/>
+        </w:numPr>
+        <w:ind w:left="720" w:hanging="360"/>
+        <w:rPr>
           <w:u w:val="none"/>
         </w:rPr>
       </w:pPr>
@@ -210,7 +242,43 @@
         <w:rPr>
           <w:rtl w:val="0"/>
         </w:rPr>
-        <w:t xml:space="preserve">zer geratzen de dev eta test-en etiketa berri bat badago trainen ez dagoena? errorea ematen dit, zer egiten dut? etiketa berriak sortu? edo..?</w:t>
+        <w:t xml:space="preserve">2 etiekta dituenean igual da hobe banatuta egitea, horrela igual bat asmatzen du bat ere ez asmatu beharrean</w:t>
+      </w:r>
+    </w:p>
+    <w:p>
+      <w:pPr>
+        <w:numPr>
+          <w:ilvl w:val="0"/>
+          <w:numId w:val="1"/>
+        </w:numPr>
+        <w:ind w:left="720" w:hanging="360"/>
+        <w:rPr>
+          <w:u w:val="none"/>
+        </w:rPr>
+      </w:pPr>
+      <w:r>
+        <w:rPr>
+          <w:rtl w:val="0"/>
+        </w:rPr>
+        <w:t xml:space="preserve">txarrago egiteak zentsua dauka ezta?</w:t>
+      </w:r>
+    </w:p>
+    <w:p>
+      <w:pPr>
+        <w:numPr>
+          <w:ilvl w:val="0"/>
+          <w:numId w:val="1"/>
+        </w:numPr>
+        <w:ind w:left="720" w:hanging="360"/>
+        <w:rPr>
+          <w:u w:val="none"/>
+        </w:rPr>
+      </w:pPr>
+      <w:r>
+        <w:rPr>
+          <w:rtl w:val="0"/>
+        </w:rPr>
+        <w:t xml:space="preserve">zeba ematen dit loss altua baina emaitz onak?</w:t>
       </w:r>
     </w:p>
     <w:sectPr>

</xml_diff>